<commit_message>
1. remove black background, 2. Streamlining resume
</commit_message>
<xml_diff>
--- a/Amit Kumar_google.docx
+++ b/Amit Kumar_google.docx
@@ -1,11 +1,6 @@
 
 <file path=word/document.xml><?xml version="1.0" encoding="utf-8"?>
 <w:document xmlns:wpc="http://schemas.microsoft.com/office/word/2010/wordprocessingCanvas" xmlns:cx="http://schemas.microsoft.com/office/drawing/2014/chartex" xmlns:cx1="http://schemas.microsoft.com/office/drawing/2015/9/8/chartex" xmlns:cx2="http://schemas.microsoft.com/office/drawing/2015/10/21/chartex" xmlns:cx3="http://schemas.microsoft.com/office/drawing/2016/5/9/chartex" xmlns:cx4="http://schemas.microsoft.com/office/drawing/2016/5/10/chartex" xmlns:cx5="http://schemas.microsoft.com/office/drawing/2016/5/11/chartex" xmlns:cx6="http://schemas.microsoft.com/office/drawing/2016/5/12/chartex" xmlns:cx7="http://schemas.microsoft.com/office/drawing/2016/5/13/chartex" xmlns:cx8="http://schemas.microsoft.com/office/drawing/2016/5/14/chartex" xmlns:mc="http://schemas.openxmlformats.org/markup-compatibility/2006" xmlns:aink="http://schemas.microsoft.com/office/drawing/2016/ink" xmlns:am3d="http://schemas.microsoft.com/office/drawing/2017/model3d" xmlns:o="urn:schemas-microsoft-com:office:office" xmlns:r="http://schemas.openxmlformats.org/officeDocument/2006/relationships" xmlns:m="http://schemas.openxmlformats.org/officeDocument/2006/math" xmlns:v="urn:schemas-microsoft-com:vml" xmlns:wp14="http://schemas.microsoft.com/office/word/2010/wordprocessingDrawing" xmlns:wp="http://schemas.openxmlformats.org/drawingml/2006/wordprocessingDrawing" xmlns:w10="urn:schemas-microsoft-com:office:word" xmlns:w="http://schemas.openxmlformats.org/wordprocessingml/2006/main" xmlns:w14="http://schemas.microsoft.com/office/word/2010/wordml" xmlns:w15="http://schemas.microsoft.com/office/word/2012/wordml" xmlns:w16cid="http://schemas.microsoft.com/office/word/2016/wordml/cid" xmlns:w16se="http://schemas.microsoft.com/office/word/2015/wordml/symex" xmlns:wpg="http://schemas.microsoft.com/office/word/2010/wordprocessingGroup" xmlns:wpi="http://schemas.microsoft.com/office/word/2010/wordprocessingInk" xmlns:wne="http://schemas.microsoft.com/office/word/2006/wordml" xmlns:wps="http://schemas.microsoft.com/office/word/2010/wordprocessingShape" mc:Ignorable="w14 w15 w16se w16cid wp14">
-  <w:background w:color="D8D8D8" w:themeColor="background1" w:themeShade="D8">
-    <v:background id="_x0000_s1025" o:bwmode="white" fillcolor="#d8d8d8 [2732]">
-      <v:fill r:id="rId4" o:title="5%" recolor="t" type="pattern"/>
-    </v:background>
-  </w:background>
   <w:body>
     <w:tbl>
       <w:tblPr>
@@ -52,705 +47,6 @@
             </w:pPr>
             <w:r>
               <w:rPr>
-                <w:rFonts w:ascii="Calibri" w:hAnsi="Calibri"/>
-                <w:noProof/>
-              </w:rPr>
-              <mc:AlternateContent>
-                <mc:Choice Requires="wps">
-                  <w:drawing>
-                    <wp:anchor distT="0" distB="0" distL="114300" distR="114300" simplePos="0" relativeHeight="251657216" behindDoc="0" locked="0" layoutInCell="1" allowOverlap="1" wp14:anchorId="6A1BB883" wp14:editId="066412B4">
-                      <wp:simplePos x="0" y="0"/>
-                      <wp:positionH relativeFrom="column">
-                        <wp:posOffset>-77199</wp:posOffset>
-                      </wp:positionH>
-                      <wp:positionV relativeFrom="paragraph">
-                        <wp:posOffset>-80874</wp:posOffset>
-                      </wp:positionV>
-                      <wp:extent cx="6927850" cy="727023"/>
-                      <wp:effectExtent l="0" t="0" r="6350" b="3175"/>
-                      <wp:wrapNone/>
-                      <wp:docPr id="12" name="Rectangle 12"/>
-                      <wp:cNvGraphicFramePr>
-                        <a:graphicFrameLocks xmlns:a="http://schemas.openxmlformats.org/drawingml/2006/main"/>
-                      </wp:cNvGraphicFramePr>
-                      <a:graphic xmlns:a="http://schemas.openxmlformats.org/drawingml/2006/main">
-                        <a:graphicData uri="http://schemas.microsoft.com/office/word/2010/wordprocessingShape">
-                          <wps:wsp>
-                            <wps:cNvSpPr>
-                              <a:spLocks/>
-                            </wps:cNvSpPr>
-                            <wps:spPr>
-                              <a:xfrm>
-                                <a:off x="0" y="0"/>
-                                <a:ext cx="6927850" cy="727023"/>
-                              </a:xfrm>
-                              <a:prstGeom prst="rect">
-                                <a:avLst/>
-                              </a:prstGeom>
-                              <a:solidFill>
-                                <a:schemeClr val="bg1">
-                                  <a:lumMod val="95000"/>
-                                </a:schemeClr>
-                              </a:solidFill>
-                              <a:ln>
-                                <a:noFill/>
-                              </a:ln>
-                            </wps:spPr>
-                            <wps:style>
-                              <a:lnRef idx="2">
-                                <a:schemeClr val="accent1">
-                                  <a:shade val="50000"/>
-                                </a:schemeClr>
-                              </a:lnRef>
-                              <a:fillRef idx="1">
-                                <a:schemeClr val="accent1"/>
-                              </a:fillRef>
-                              <a:effectRef idx="0">
-                                <a:schemeClr val="accent1"/>
-                              </a:effectRef>
-                              <a:fontRef idx="minor">
-                                <a:schemeClr val="lt1"/>
-                              </a:fontRef>
-                            </wps:style>
-                            <wps:txbx>
-                              <w:txbxContent>
-                                <w:p>
-                                  <w:pPr>
-                                    <w:jc w:val="center"/>
-                                    <w:rPr>
-                                      <w:rFonts w:ascii="Calibri" w:hAnsi="Calibri" w:cs="Tahoma"/>
-                                      <w:b/>
-                                      <w:color w:val="0075B2"/>
-                                      <w:sz w:val="28"/>
-                                      <w:szCs w:val="24"/>
-                                    </w:rPr>
-                                  </w:pPr>
-                                  <w:r>
-                                    <w:rPr>
-                                      <w:rFonts w:ascii="Calibri" w:hAnsi="Calibri" w:cs="Tahoma"/>
-                                      <w:b/>
-                                      <w:color w:val="0075B2"/>
-                                      <w:sz w:val="28"/>
-                                      <w:szCs w:val="24"/>
-                                    </w:rPr>
-                                    <w:t>AMIT KUMAR</w:t>
-                                  </w:r>
-                                </w:p>
-                              </w:txbxContent>
-                            </wps:txbx>
-                            <wps:bodyPr rot="0" spcFirstLastPara="0" vertOverflow="overflow" horzOverflow="overflow" vert="horz" wrap="square" lIns="91440" tIns="45720" rIns="91440" bIns="45720" numCol="1" spcCol="0" rtlCol="0" fromWordArt="0" anchor="ctr" anchorCtr="0" forceAA="0" compatLnSpc="1">
-                              <a:prstTxWarp prst="textNoShape">
-                                <a:avLst/>
-                              </a:prstTxWarp>
-                              <a:noAutofit/>
-                            </wps:bodyPr>
-                          </wps:wsp>
-                        </a:graphicData>
-                      </a:graphic>
-                      <wp14:sizeRelH relativeFrom="margin">
-                        <wp14:pctWidth>0</wp14:pctWidth>
-                      </wp14:sizeRelH>
-                      <wp14:sizeRelV relativeFrom="margin">
-                        <wp14:pctHeight>0</wp14:pctHeight>
-                      </wp14:sizeRelV>
-                    </wp:anchor>
-                  </w:drawing>
-                </mc:Choice>
-                <mc:Fallback>
-                  <w:pict>
-                    <v:rect w14:anchorId="6A1BB883" id="Rectangle 12" o:spid="_x0000_s1026" style="position:absolute;left:0;text-align:left;margin-left:-6.1pt;margin-top:-6.35pt;width:545.5pt;height:57.25pt;z-index:251657216;visibility:visible;mso-wrap-style:square;mso-width-percent:0;mso-height-percent:0;mso-wrap-distance-left:9pt;mso-wrap-distance-top:0;mso-wrap-distance-right:9pt;mso-wrap-distance-bottom:0;mso-position-horizontal:absolute;mso-position-horizontal-relative:text;mso-position-vertical:absolute;mso-position-vertical-relative:text;mso-width-percent:0;mso-height-percent:0;mso-width-relative:margin;mso-height-relative:margin;v-text-anchor:middle" o:gfxdata="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" fillcolor="#f2f2f2 [3052]" stroked="f" strokeweight="2pt">
-                      <v:textbox>
-                        <w:txbxContent>
-                          <w:p>
-                            <w:pPr>
-                              <w:jc w:val="center"/>
-                              <w:rPr>
-                                <w:rFonts w:ascii="Calibri" w:hAnsi="Calibri" w:cs="Tahoma"/>
-                                <w:b/>
-                                <w:color w:val="0075B2"/>
-                                <w:sz w:val="28"/>
-                                <w:szCs w:val="24"/>
-                              </w:rPr>
-                            </w:pPr>
-                            <w:r>
-                              <w:rPr>
-                                <w:rFonts w:ascii="Calibri" w:hAnsi="Calibri" w:cs="Tahoma"/>
-                                <w:b/>
-                                <w:color w:val="0075B2"/>
-                                <w:sz w:val="28"/>
-                                <w:szCs w:val="24"/>
-                              </w:rPr>
-                              <w:t>AMIT KUMAR</w:t>
-                            </w:r>
-                          </w:p>
-                        </w:txbxContent>
-                      </v:textbox>
-                    </v:rect>
-                  </w:pict>
-                </mc:Fallback>
-              </mc:AlternateContent>
-            </w:r>
-            <w:r>
-              <w:rPr>
-                <w:rFonts w:ascii="Calibri" w:hAnsi="Calibri"/>
-              </w:rPr>
-              <w:br/>
-            </w:r>
-            <w:r>
-              <w:rPr>
-                <w:rFonts w:ascii="Calibri" w:hAnsi="Calibri"/>
-              </w:rPr>
-              <w:br/>
-            </w:r>
-            <w:r>
-              <w:rPr>
-                <w:rFonts w:ascii="Calibri" w:hAnsi="Calibri"/>
-              </w:rPr>
-              <w:br/>
-            </w:r>
-            <w:r>
-              <w:rPr>
-                <w:rFonts w:ascii="Calibri" w:hAnsi="Calibri"/>
-              </w:rPr>
-              <w:br/>
-            </w:r>
-            <w:r>
-              <w:rPr>
-                <w:rFonts w:ascii="Calibri" w:hAnsi="Calibri"/>
-              </w:rPr>
-              <w:br/>
-            </w:r>
-            <w:r>
-              <w:rPr>
-                <w:rFonts w:ascii="Calibri" w:hAnsi="Calibri"/>
-              </w:rPr>
-              <w:br/>
-            </w:r>
-            <w:r>
-              <w:rPr>
-                <w:rFonts w:ascii="Calibri" w:hAnsi="Calibri" w:cs="Tahoma"/>
-                <w:color w:val="FFFFFF" w:themeColor="background1"/>
-                <w:sz w:val="28"/>
-                <w:szCs w:val="28"/>
-              </w:rPr>
-              <w:br/>
-            </w:r>
-            <w:r>
-              <w:rPr>
-                <w:rFonts w:ascii="Calibri" w:hAnsi="Calibri" w:cs="Tahoma"/>
-                <w:b/>
-                <w:color w:val="FFFFFF" w:themeColor="background1"/>
-                <w:sz w:val="40"/>
-                <w:szCs w:val="40"/>
-              </w:rPr>
-              <w:t xml:space="preserve"> </w:t>
-            </w:r>
-            <w:r>
-              <w:rPr>
-                <w:rFonts w:ascii="Calibri" w:hAnsi="Calibri" w:cs="Tahoma"/>
-                <w:b/>
-                <w:color w:val="FFFFFF" w:themeColor="background1"/>
-                <w:sz w:val="28"/>
-                <w:szCs w:val="28"/>
-              </w:rPr>
-              <w:t>Contact</w:t>
-            </w:r>
-          </w:p>
-          <w:p>
-            <w:pPr>
-              <w:ind w:left="-108"/>
-              <w:rPr>
-                <w:rFonts w:ascii="Calibri" w:hAnsi="Calibri"/>
-                <w:sz w:val="10"/>
-                <w:szCs w:val="10"/>
-              </w:rPr>
-            </w:pPr>
-          </w:p>
-          <w:p>
-            <w:pPr>
-              <w:rPr>
-                <w:rFonts w:ascii="Calibri" w:hAnsi="Calibri" w:cs="Tahoma"/>
-                <w:color w:val="FFFFFF" w:themeColor="background1"/>
-                <w:sz w:val="20"/>
-                <w:szCs w:val="20"/>
-                <w:lang w:val="en-IN"/>
-              </w:rPr>
-            </w:pPr>
-            <w:r>
-              <w:rPr>
-                <w:noProof/>
-              </w:rPr>
-              <w:pict w14:anchorId="2D79F035">
-                <v:shape id="Picture 8" o:spid="_x0000_i1027" type="#_x0000_t75" alt="" style="width:7.15pt;height:7.15pt;visibility:visible;mso-wrap-style:square;mso-width-percent:0;mso-height-percent:0;mso-width-percent:0;mso-height-percent:0">
-                  <v:imagedata r:id="rId9" o:title=""/>
-                </v:shape>
-              </w:pict>
-            </w:r>
-            <w:r>
-              <w:t xml:space="preserve"> </w:t>
-            </w:r>
-            <w:r>
-              <w:rPr>
-                <w:rFonts w:ascii="Calibri" w:hAnsi="Calibri" w:cs="Tahoma"/>
-                <w:color w:val="FFFFFF" w:themeColor="background1"/>
-                <w:sz w:val="20"/>
-                <w:szCs w:val="20"/>
-              </w:rPr>
-              <w:t>amitgarg.cse@gmail.com</w:t>
-            </w:r>
-            <w:r>
-              <w:rPr>
-                <w:rFonts w:ascii="Calibri" w:hAnsi="Calibri" w:cs="Tahoma"/>
-                <w:color w:val="FFFFFF" w:themeColor="background1"/>
-                <w:sz w:val="20"/>
-                <w:szCs w:val="20"/>
-                <w:lang w:val="en-GB"/>
-              </w:rPr>
-              <w:br/>
-            </w:r>
-            <w:r>
-              <w:rPr>
-                <w:rFonts w:ascii="Calibri" w:hAnsi="Calibri" w:cs="Tahoma"/>
-                <w:noProof/>
-                <w:color w:val="FFFFFF" w:themeColor="background1"/>
-                <w:sz w:val="20"/>
-                <w:szCs w:val="20"/>
-              </w:rPr>
-              <w:drawing>
-                <wp:inline distT="0" distB="0" distL="0" distR="0" wp14:anchorId="36688833" wp14:editId="633DD8F4">
-                  <wp:extent cx="94891" cy="94891"/>
-                  <wp:effectExtent l="0" t="0" r="635" b="635"/>
-                  <wp:docPr id="9" name="Picture 9"/>
-                  <wp:cNvGraphicFramePr>
-                    <a:graphicFrameLocks xmlns:a="http://schemas.openxmlformats.org/drawingml/2006/main" noChangeAspect="1"/>
-                  </wp:cNvGraphicFramePr>
-                  <a:graphic xmlns:a="http://schemas.openxmlformats.org/drawingml/2006/main">
-                    <a:graphicData uri="http://schemas.openxmlformats.org/drawingml/2006/picture">
-                      <pic:pic xmlns:pic="http://schemas.openxmlformats.org/drawingml/2006/picture">
-                        <pic:nvPicPr>
-                          <pic:cNvPr id="0" name="mobile.png"/>
-                          <pic:cNvPicPr/>
-                        </pic:nvPicPr>
-                        <pic:blipFill>
-                          <a:blip r:embed="rId10">
-                            <a:extLst>
-                              <a:ext uri="{28A0092B-C50C-407E-A947-70E740481C1C}">
-                                <a14:useLocalDpi xmlns:a14="http://schemas.microsoft.com/office/drawing/2010/main" val="0"/>
-                              </a:ext>
-                            </a:extLst>
-                          </a:blip>
-                          <a:stretch>
-                            <a:fillRect/>
-                          </a:stretch>
-                        </pic:blipFill>
-                        <pic:spPr>
-                          <a:xfrm>
-                            <a:off x="0" y="0"/>
-                            <a:ext cx="93133" cy="93133"/>
-                          </a:xfrm>
-                          <a:prstGeom prst="rect">
-                            <a:avLst/>
-                          </a:prstGeom>
-                        </pic:spPr>
-                      </pic:pic>
-                    </a:graphicData>
-                  </a:graphic>
-                </wp:inline>
-              </w:drawing>
-            </w:r>
-            <w:r>
-              <w:rPr>
-                <w:rFonts w:ascii="Calibri" w:hAnsi="Calibri" w:cs="Tahoma"/>
-                <w:color w:val="FFFFFF" w:themeColor="background1"/>
-                <w:sz w:val="20"/>
-                <w:szCs w:val="20"/>
-              </w:rPr>
-              <w:t xml:space="preserve"> </w:t>
-            </w:r>
-            <w:r>
-              <w:rPr>
-                <w:rFonts w:ascii="Calibri" w:hAnsi="Calibri" w:cs="Tahoma"/>
-                <w:color w:val="FFFFFF" w:themeColor="background1"/>
-                <w:sz w:val="20"/>
-                <w:szCs w:val="20"/>
-                <w:lang w:val="en-GB"/>
-              </w:rPr>
-              <w:t>+</w:t>
-            </w:r>
-            <w:r>
-              <w:rPr>
-                <w:rFonts w:ascii="Calibri" w:hAnsi="Calibri" w:cs="Tahoma"/>
-                <w:color w:val="FFFFFF" w:themeColor="background1"/>
-                <w:sz w:val="20"/>
-                <w:szCs w:val="20"/>
-                <w:lang w:val="en-GB"/>
-              </w:rPr>
-              <w:t xml:space="preserve">91 </w:t>
-            </w:r>
-            <w:r>
-              <w:rPr>
-                <w:rFonts w:ascii="Calibri" w:hAnsi="Calibri" w:cs="Tahoma"/>
-                <w:color w:val="FFFFFF" w:themeColor="background1"/>
-                <w:sz w:val="20"/>
-                <w:szCs w:val="20"/>
-                <w:lang w:val="en-GB"/>
-              </w:rPr>
-              <w:t>9619144566</w:t>
-            </w:r>
-          </w:p>
-          <w:p>
-            <w:pPr>
-              <w:rPr>
-                <w:rFonts w:ascii="Calibri" w:hAnsi="Calibri" w:cs="Tahoma"/>
-                <w:color w:val="FFFFFF" w:themeColor="background1"/>
-                <w:sz w:val="20"/>
-                <w:szCs w:val="20"/>
-                <w:lang w:val="en-IN"/>
-              </w:rPr>
-            </w:pPr>
-            <w:r>
-              <w:rPr>
-                <w:rFonts w:ascii="Calibri" w:hAnsi="Calibri" w:cs="Tahoma"/>
-                <w:color w:val="F0563D"/>
-                <w:sz w:val="28"/>
-                <w:szCs w:val="28"/>
-              </w:rPr>
-              <w:br/>
-            </w:r>
-            <w:r>
-              <w:rPr>
-                <w:rFonts w:ascii="Calibri" w:hAnsi="Calibri" w:cs="Tahoma"/>
-                <w:b/>
-                <w:color w:val="FFFFFF" w:themeColor="background1"/>
-                <w:sz w:val="28"/>
-                <w:szCs w:val="28"/>
-              </w:rPr>
-              <w:t xml:space="preserve">Core </w:t>
-            </w:r>
-            <w:r>
-              <w:rPr>
-                <w:rFonts w:ascii="Calibri" w:hAnsi="Calibri" w:cs="Tahoma"/>
-                <w:b/>
-                <w:color w:val="FFFFFF" w:themeColor="background1"/>
-                <w:sz w:val="28"/>
-                <w:szCs w:val="28"/>
-              </w:rPr>
-              <w:t>Competencies</w:t>
-            </w:r>
-          </w:p>
-          <w:p>
-            <w:pPr>
-              <w:rPr>
-                <w:rFonts w:ascii="Calibri" w:hAnsi="Calibri" w:cs="Tahoma"/>
-                <w:b/>
-                <w:color w:val="FFFFFF" w:themeColor="background1"/>
-                <w:sz w:val="10"/>
-                <w:szCs w:val="10"/>
-              </w:rPr>
-            </w:pPr>
-          </w:p>
-          <w:p>
-            <w:pPr>
-              <w:pStyle w:val="ListParagraph"/>
-              <w:numPr>
-                <w:ilvl w:val="0"/>
-                <w:numId w:val="5"/>
-              </w:numPr>
-              <w:autoSpaceDE w:val="0"/>
-              <w:autoSpaceDN w:val="0"/>
-              <w:adjustRightInd w:val="0"/>
-              <w:rPr>
-                <w:rFonts w:ascii="Calibri" w:hAnsi="Calibri" w:cs="Tahoma"/>
-                <w:color w:val="FFFFFF" w:themeColor="background1"/>
-                <w:sz w:val="20"/>
-                <w:szCs w:val="20"/>
-                <w:lang w:eastAsia="en-GB"/>
-              </w:rPr>
-            </w:pPr>
-            <w:r>
-              <w:rPr>
-                <w:rFonts w:ascii="Calibri" w:hAnsi="Calibri" w:cs="Tahoma"/>
-                <w:color w:val="FFFFFF" w:themeColor="background1"/>
-                <w:sz w:val="20"/>
-                <w:szCs w:val="20"/>
-                <w:lang w:eastAsia="en-GB"/>
-              </w:rPr>
-              <w:t xml:space="preserve">Requirement </w:t>
-            </w:r>
-            <w:r>
-              <w:rPr>
-                <w:rFonts w:ascii="Calibri" w:hAnsi="Calibri" w:cs="Tahoma"/>
-                <w:color w:val="FFFFFF" w:themeColor="background1"/>
-                <w:sz w:val="20"/>
-                <w:szCs w:val="20"/>
-                <w:lang w:eastAsia="en-GB"/>
-              </w:rPr>
-              <w:t>Analysis</w:t>
-            </w:r>
-          </w:p>
-          <w:p>
-            <w:pPr>
-              <w:pStyle w:val="ListParagraph"/>
-              <w:numPr>
-                <w:ilvl w:val="0"/>
-                <w:numId w:val="5"/>
-              </w:numPr>
-              <w:autoSpaceDE w:val="0"/>
-              <w:autoSpaceDN w:val="0"/>
-              <w:adjustRightInd w:val="0"/>
-              <w:rPr>
-                <w:rFonts w:ascii="Calibri" w:hAnsi="Calibri" w:cs="Tahoma"/>
-                <w:color w:val="FFFFFF" w:themeColor="background1"/>
-                <w:sz w:val="20"/>
-                <w:szCs w:val="20"/>
-                <w:lang w:eastAsia="en-GB"/>
-              </w:rPr>
-            </w:pPr>
-            <w:r>
-              <w:rPr>
-                <w:rFonts w:ascii="Calibri" w:hAnsi="Calibri" w:cs="Tahoma"/>
-                <w:color w:val="FFFFFF" w:themeColor="background1"/>
-                <w:sz w:val="20"/>
-                <w:szCs w:val="20"/>
-                <w:lang w:eastAsia="en-GB"/>
-              </w:rPr>
-              <w:t>Full stack system design and dev</w:t>
-            </w:r>
-          </w:p>
-          <w:p>
-            <w:pPr>
-              <w:pStyle w:val="ListParagraph"/>
-              <w:numPr>
-                <w:ilvl w:val="0"/>
-                <w:numId w:val="5"/>
-              </w:numPr>
-              <w:autoSpaceDE w:val="0"/>
-              <w:autoSpaceDN w:val="0"/>
-              <w:adjustRightInd w:val="0"/>
-              <w:rPr>
-                <w:rFonts w:ascii="Calibri" w:hAnsi="Calibri" w:cs="Tahoma"/>
-                <w:color w:val="FFFFFF" w:themeColor="background1"/>
-                <w:sz w:val="20"/>
-                <w:szCs w:val="20"/>
-                <w:lang w:eastAsia="en-GB"/>
-              </w:rPr>
-            </w:pPr>
-            <w:r>
-              <w:rPr>
-                <w:rFonts w:ascii="Calibri" w:hAnsi="Calibri" w:cs="Tahoma"/>
-                <w:color w:val="FFFFFF" w:themeColor="background1"/>
-                <w:sz w:val="20"/>
-                <w:szCs w:val="20"/>
-                <w:lang w:eastAsia="en-GB"/>
-              </w:rPr>
-              <w:t>Data Structures &amp; Algorithms</w:t>
-            </w:r>
-          </w:p>
-          <w:p>
-            <w:pPr>
-              <w:pStyle w:val="ListParagraph"/>
-              <w:numPr>
-                <w:ilvl w:val="0"/>
-                <w:numId w:val="5"/>
-              </w:numPr>
-              <w:autoSpaceDE w:val="0"/>
-              <w:autoSpaceDN w:val="0"/>
-              <w:adjustRightInd w:val="0"/>
-              <w:rPr>
-                <w:rFonts w:ascii="Calibri" w:hAnsi="Calibri" w:cs="Tahoma"/>
-                <w:color w:val="FFFFFF" w:themeColor="background1"/>
-                <w:sz w:val="20"/>
-                <w:szCs w:val="20"/>
-                <w:lang w:eastAsia="en-GB"/>
-              </w:rPr>
-            </w:pPr>
-            <w:r>
-              <w:rPr>
-                <w:rFonts w:ascii="Calibri" w:hAnsi="Calibri" w:cs="Tahoma"/>
-                <w:color w:val="FFFFFF" w:themeColor="background1"/>
-                <w:sz w:val="20"/>
-                <w:szCs w:val="20"/>
-                <w:lang w:eastAsia="en-GB"/>
-              </w:rPr>
-              <w:t>Performant system designs</w:t>
-            </w:r>
-          </w:p>
-          <w:p>
-            <w:pPr>
-              <w:pStyle w:val="ListParagraph"/>
-              <w:numPr>
-                <w:ilvl w:val="0"/>
-                <w:numId w:val="5"/>
-              </w:numPr>
-              <w:autoSpaceDE w:val="0"/>
-              <w:autoSpaceDN w:val="0"/>
-              <w:adjustRightInd w:val="0"/>
-              <w:rPr>
-                <w:rFonts w:ascii="Calibri" w:hAnsi="Calibri" w:cs="Tahoma"/>
-                <w:color w:val="FFFFFF" w:themeColor="background1"/>
-                <w:spacing w:val="-6"/>
-                <w:sz w:val="20"/>
-                <w:szCs w:val="20"/>
-                <w:lang w:eastAsia="en-GB"/>
-              </w:rPr>
-            </w:pPr>
-            <w:r>
-              <w:rPr>
-                <w:rFonts w:ascii="Calibri" w:hAnsi="Calibri" w:cs="Tahoma"/>
-                <w:color w:val="FFFFFF" w:themeColor="background1"/>
-                <w:spacing w:val="-6"/>
-                <w:sz w:val="20"/>
-                <w:szCs w:val="20"/>
-                <w:lang w:eastAsia="en-GB"/>
-              </w:rPr>
-              <w:t>Amazon web services</w:t>
-            </w:r>
-          </w:p>
-          <w:p>
-            <w:pPr>
-              <w:pStyle w:val="ListParagraph"/>
-              <w:numPr>
-                <w:ilvl w:val="0"/>
-                <w:numId w:val="5"/>
-              </w:numPr>
-              <w:autoSpaceDE w:val="0"/>
-              <w:autoSpaceDN w:val="0"/>
-              <w:adjustRightInd w:val="0"/>
-              <w:rPr>
-                <w:rFonts w:ascii="Calibri" w:hAnsi="Calibri" w:cs="Tahoma"/>
-                <w:color w:val="FFFFFF" w:themeColor="background1"/>
-                <w:sz w:val="20"/>
-                <w:szCs w:val="20"/>
-                <w:lang w:eastAsia="en-GB"/>
-              </w:rPr>
-            </w:pPr>
-            <w:r>
-              <w:rPr>
-                <w:rFonts w:ascii="Calibri" w:hAnsi="Calibri" w:cs="Tahoma"/>
-                <w:color w:val="FFFFFF" w:themeColor="background1"/>
-                <w:sz w:val="20"/>
-                <w:szCs w:val="20"/>
-                <w:lang w:eastAsia="en-GB"/>
-              </w:rPr>
-              <w:t>End user focus from start</w:t>
-            </w:r>
-          </w:p>
-          <w:p>
-            <w:pPr>
-              <w:pStyle w:val="ListParagraph"/>
-              <w:numPr>
-                <w:ilvl w:val="0"/>
-                <w:numId w:val="5"/>
-              </w:numPr>
-              <w:autoSpaceDE w:val="0"/>
-              <w:autoSpaceDN w:val="0"/>
-              <w:adjustRightInd w:val="0"/>
-              <w:rPr>
-                <w:rFonts w:ascii="Calibri" w:hAnsi="Calibri" w:cs="Tahoma"/>
-                <w:color w:val="FFFFFF" w:themeColor="background1"/>
-                <w:sz w:val="20"/>
-                <w:szCs w:val="20"/>
-                <w:lang w:eastAsia="en-GB"/>
-              </w:rPr>
-            </w:pPr>
-            <w:r>
-              <w:rPr>
-                <w:rFonts w:ascii="Calibri" w:hAnsi="Calibri" w:cs="Tahoma"/>
-                <w:color w:val="FFFFFF" w:themeColor="background1"/>
-                <w:sz w:val="20"/>
-                <w:szCs w:val="20"/>
-                <w:lang w:eastAsia="en-GB"/>
-              </w:rPr>
-              <w:t>Creativity and innovation</w:t>
-            </w:r>
-          </w:p>
-          <w:p>
-            <w:pPr>
-              <w:pStyle w:val="ListParagraph"/>
-              <w:numPr>
-                <w:ilvl w:val="0"/>
-                <w:numId w:val="5"/>
-              </w:numPr>
-              <w:autoSpaceDE w:val="0"/>
-              <w:autoSpaceDN w:val="0"/>
-              <w:adjustRightInd w:val="0"/>
-              <w:rPr>
-                <w:rFonts w:ascii="Calibri" w:hAnsi="Calibri" w:cs="Tahoma"/>
-                <w:color w:val="FFFFFF" w:themeColor="background1"/>
-                <w:sz w:val="20"/>
-                <w:szCs w:val="20"/>
-                <w:lang w:eastAsia="en-GB"/>
-              </w:rPr>
-            </w:pPr>
-            <w:r>
-              <w:rPr>
-                <w:rFonts w:ascii="Calibri" w:hAnsi="Calibri" w:cs="Tahoma"/>
-                <w:color w:val="FFFFFF" w:themeColor="background1"/>
-                <w:sz w:val="20"/>
-                <w:szCs w:val="20"/>
-                <w:lang w:eastAsia="en-GB"/>
-              </w:rPr>
-              <w:t>Post Implementation Support</w:t>
-            </w:r>
-          </w:p>
-          <w:p>
-            <w:pPr>
-              <w:autoSpaceDE w:val="0"/>
-              <w:autoSpaceDN w:val="0"/>
-              <w:adjustRightInd w:val="0"/>
-              <w:rPr>
-                <w:rFonts w:ascii="Calibri" w:hAnsi="Calibri" w:cs="Tahoma"/>
-                <w:color w:val="FFFFFF" w:themeColor="background1"/>
-                <w:sz w:val="20"/>
-                <w:szCs w:val="20"/>
-                <w:lang w:eastAsia="en-GB"/>
-              </w:rPr>
-            </w:pPr>
-          </w:p>
-          <w:p>
-            <w:pPr>
-              <w:autoSpaceDE w:val="0"/>
-              <w:autoSpaceDN w:val="0"/>
-              <w:adjustRightInd w:val="0"/>
-              <w:rPr>
-                <w:rFonts w:ascii="Calibri" w:hAnsi="Calibri"/>
-                <w:color w:val="FFFFFF" w:themeColor="background1"/>
-              </w:rPr>
-            </w:pPr>
-          </w:p>
-        </w:tc>
-        <w:tc>
-          <w:tcPr>
-            <w:tcW w:w="7290" w:type="dxa"/>
-            <w:shd w:val="clear" w:color="auto" w:fill="FFFFFF" w:themeFill="background1"/>
-          </w:tcPr>
-          <w:p>
-            <w:pPr>
-              <w:rPr>
-                <w:rFonts w:ascii="Calibri" w:hAnsi="Calibri" w:cs="Tahoma"/>
-                <w:color w:val="0075B2"/>
-                <w:sz w:val="28"/>
-                <w:szCs w:val="28"/>
-              </w:rPr>
-            </w:pPr>
-            <w:r>
-              <w:rPr>
-                <w:rFonts w:ascii="Calibri" w:hAnsi="Calibri"/>
-              </w:rPr>
-              <w:br/>
-            </w:r>
-          </w:p>
-          <w:p>
-            <w:pPr>
-              <w:rPr>
-                <w:rFonts w:ascii="Calibri" w:hAnsi="Calibri" w:cs="Tahoma"/>
-                <w:color w:val="0075B2"/>
-                <w:sz w:val="28"/>
-                <w:szCs w:val="28"/>
-              </w:rPr>
-            </w:pPr>
-            <w:r>
-              <w:rPr>
                 <w:rFonts w:ascii="Calibri" w:hAnsi="Calibri" w:cs="Tahoma"/>
                 <w:noProof/>
                 <w:color w:val="5887C0"/>
@@ -760,16 +56,16 @@
               <mc:AlternateContent>
                 <mc:Choice Requires="wps">
                   <w:drawing>
-                    <wp:anchor distT="0" distB="0" distL="114300" distR="114300" simplePos="0" relativeHeight="251661312" behindDoc="0" locked="0" layoutInCell="1" allowOverlap="1" wp14:anchorId="57938B73" wp14:editId="3DA515D8">
+                    <wp:anchor distT="0" distB="0" distL="114300" distR="114300" simplePos="0" relativeHeight="251661312" behindDoc="0" locked="0" layoutInCell="1" allowOverlap="1" wp14:anchorId="57938B73" wp14:editId="3CB030CA">
                       <wp:simplePos x="0" y="0"/>
                       <wp:positionH relativeFrom="column">
-                        <wp:posOffset>-2364312</wp:posOffset>
+                        <wp:posOffset>-69259</wp:posOffset>
                       </wp:positionH>
                       <wp:positionV relativeFrom="paragraph">
-                        <wp:posOffset>43890</wp:posOffset>
+                        <wp:posOffset>431240</wp:posOffset>
                       </wp:positionV>
-                      <wp:extent cx="6934200" cy="669957"/>
-                      <wp:effectExtent l="0" t="0" r="0" b="1905"/>
+                      <wp:extent cx="6927850" cy="669925"/>
+                      <wp:effectExtent l="0" t="0" r="6350" b="3175"/>
                       <wp:wrapNone/>
                       <wp:docPr id="35" name="Text Box 35"/>
                       <wp:cNvGraphicFramePr>
@@ -784,7 +80,7 @@
                             <wps:spPr>
                               <a:xfrm>
                                 <a:off x="0" y="0"/>
-                                <a:ext cx="6934200" cy="669957"/>
+                                <a:ext cx="6927850" cy="669925"/>
                               </a:xfrm>
                               <a:prstGeom prst="rect">
                                 <a:avLst/>
@@ -985,7 +281,7 @@
                       <v:stroke joinstyle="miter"/>
                       <v:path gradientshapeok="t" o:connecttype="rect"/>
                     </v:shapetype>
-                    <v:shape id="Text Box 35" o:spid="_x0000_s1027" type="#_x0000_t202" style="position:absolute;margin-left:-186.15pt;margin-top:3.45pt;width:546pt;height:52.75pt;z-index:251661312;visibility:visible;mso-wrap-style:square;mso-width-percent:0;mso-height-percent:0;mso-wrap-distance-left:9pt;mso-wrap-distance-top:0;mso-wrap-distance-right:9pt;mso-wrap-distance-bottom:0;mso-position-horizontal:absolute;mso-position-horizontal-relative:text;mso-position-vertical:absolute;mso-position-vertical-relative:text;mso-width-percent:0;mso-height-percent:0;mso-width-relative:margin;mso-height-relative:margin;v-text-anchor:top" o:gfxdata="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" fillcolor="#0075b2" stroked="f" strokeweight=".5pt">
+                    <v:shape id="Text Box 35" o:spid="_x0000_s1026" type="#_x0000_t202" style="position:absolute;left:0;text-align:left;margin-left:-5.45pt;margin-top:33.95pt;width:545.5pt;height:52.75pt;z-index:251661312;visibility:visible;mso-wrap-style:square;mso-width-percent:0;mso-height-percent:0;mso-wrap-distance-left:9pt;mso-wrap-distance-top:0;mso-wrap-distance-right:9pt;mso-wrap-distance-bottom:0;mso-position-horizontal:absolute;mso-position-horizontal-relative:text;mso-position-vertical:absolute;mso-position-vertical-relative:text;mso-width-percent:0;mso-height-percent:0;mso-width-relative:margin;mso-height-relative:margin;v-text-anchor:top" o:gfxdata="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" fillcolor="#0075b2" stroked="f" strokeweight=".5pt">
                       <v:textbox>
                         <w:txbxContent>
                           <w:p>
@@ -1141,6 +437,751 @@
                 </mc:Fallback>
               </mc:AlternateContent>
             </w:r>
+            <w:r>
+              <w:rPr>
+                <w:rFonts w:ascii="Calibri" w:hAnsi="Calibri"/>
+                <w:noProof/>
+              </w:rPr>
+              <mc:AlternateContent>
+                <mc:Choice Requires="wps">
+                  <w:drawing>
+                    <wp:anchor distT="0" distB="0" distL="114300" distR="114300" simplePos="0" relativeHeight="251657216" behindDoc="0" locked="0" layoutInCell="1" allowOverlap="1" wp14:anchorId="6A1BB883" wp14:editId="45119FAA">
+                      <wp:simplePos x="0" y="0"/>
+                      <wp:positionH relativeFrom="column">
+                        <wp:posOffset>-67945</wp:posOffset>
+                      </wp:positionH>
+                      <wp:positionV relativeFrom="paragraph">
+                        <wp:posOffset>-80645</wp:posOffset>
+                      </wp:positionV>
+                      <wp:extent cx="6927850" cy="726440"/>
+                      <wp:effectExtent l="0" t="0" r="6350" b="0"/>
+                      <wp:wrapNone/>
+                      <wp:docPr id="12" name="Rectangle 12"/>
+                      <wp:cNvGraphicFramePr>
+                        <a:graphicFrameLocks xmlns:a="http://schemas.openxmlformats.org/drawingml/2006/main"/>
+                      </wp:cNvGraphicFramePr>
+                      <a:graphic xmlns:a="http://schemas.openxmlformats.org/drawingml/2006/main">
+                        <a:graphicData uri="http://schemas.microsoft.com/office/word/2010/wordprocessingShape">
+                          <wps:wsp>
+                            <wps:cNvSpPr>
+                              <a:spLocks/>
+                            </wps:cNvSpPr>
+                            <wps:spPr>
+                              <a:xfrm>
+                                <a:off x="0" y="0"/>
+                                <a:ext cx="6927850" cy="726440"/>
+                              </a:xfrm>
+                              <a:prstGeom prst="rect">
+                                <a:avLst/>
+                              </a:prstGeom>
+                              <a:solidFill>
+                                <a:schemeClr val="bg1">
+                                  <a:lumMod val="95000"/>
+                                </a:schemeClr>
+                              </a:solidFill>
+                              <a:ln>
+                                <a:noFill/>
+                              </a:ln>
+                            </wps:spPr>
+                            <wps:style>
+                              <a:lnRef idx="2">
+                                <a:schemeClr val="accent1">
+                                  <a:shade val="50000"/>
+                                </a:schemeClr>
+                              </a:lnRef>
+                              <a:fillRef idx="1">
+                                <a:schemeClr val="accent1"/>
+                              </a:fillRef>
+                              <a:effectRef idx="0">
+                                <a:schemeClr val="accent1"/>
+                              </a:effectRef>
+                              <a:fontRef idx="minor">
+                                <a:schemeClr val="lt1"/>
+                              </a:fontRef>
+                            </wps:style>
+                            <wps:txbx>
+                              <w:txbxContent>
+                                <w:p>
+                                  <w:pPr>
+                                    <w:jc w:val="center"/>
+                                    <w:rPr>
+                                      <w:rFonts w:ascii="Calibri" w:hAnsi="Calibri" w:cs="Tahoma"/>
+                                      <w:b/>
+                                      <w:color w:val="0075B2"/>
+                                      <w:sz w:val="28"/>
+                                      <w:szCs w:val="24"/>
+                                    </w:rPr>
+                                  </w:pPr>
+                                  <w:r>
+                                    <w:rPr>
+                                      <w:rFonts w:ascii="Calibri" w:hAnsi="Calibri" w:cs="Tahoma"/>
+                                      <w:b/>
+                                      <w:color w:val="0075B2"/>
+                                      <w:sz w:val="28"/>
+                                      <w:szCs w:val="24"/>
+                                    </w:rPr>
+                                    <w:t>AMIT KUMAR</w:t>
+                                  </w:r>
+                                </w:p>
+                              </w:txbxContent>
+                            </wps:txbx>
+                            <wps:bodyPr rot="0" spcFirstLastPara="0" vertOverflow="overflow" horzOverflow="overflow" vert="horz" wrap="square" lIns="91440" tIns="45720" rIns="91440" bIns="45720" numCol="1" spcCol="0" rtlCol="0" fromWordArt="0" anchor="ctr" anchorCtr="0" forceAA="0" compatLnSpc="1">
+                              <a:prstTxWarp prst="textNoShape">
+                                <a:avLst/>
+                              </a:prstTxWarp>
+                              <a:noAutofit/>
+                            </wps:bodyPr>
+                          </wps:wsp>
+                        </a:graphicData>
+                      </a:graphic>
+                      <wp14:sizeRelH relativeFrom="margin">
+                        <wp14:pctWidth>0</wp14:pctWidth>
+                      </wp14:sizeRelH>
+                      <wp14:sizeRelV relativeFrom="margin">
+                        <wp14:pctHeight>0</wp14:pctHeight>
+                      </wp14:sizeRelV>
+                    </wp:anchor>
+                  </w:drawing>
+                </mc:Choice>
+                <mc:Fallback>
+                  <w:pict>
+                    <v:rect w14:anchorId="6A1BB883" id="Rectangle 12" o:spid="_x0000_s1027" style="position:absolute;left:0;text-align:left;margin-left:-5.35pt;margin-top:-6.35pt;width:545.5pt;height:57.2pt;z-index:251657216;visibility:visible;mso-wrap-style:square;mso-width-percent:0;mso-height-percent:0;mso-wrap-distance-left:9pt;mso-wrap-distance-top:0;mso-wrap-distance-right:9pt;mso-wrap-distance-bottom:0;mso-position-horizontal:absolute;mso-position-horizontal-relative:text;mso-position-vertical:absolute;mso-position-vertical-relative:text;mso-width-percent:0;mso-height-percent:0;mso-width-relative:margin;mso-height-relative:margin;v-text-anchor:middle" o:gfxdata="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" fillcolor="#f2f2f2 [3052]" stroked="f" strokeweight="2pt">
+                      <v:textbox>
+                        <w:txbxContent>
+                          <w:p>
+                            <w:pPr>
+                              <w:jc w:val="center"/>
+                              <w:rPr>
+                                <w:rFonts w:ascii="Calibri" w:hAnsi="Calibri" w:cs="Tahoma"/>
+                                <w:b/>
+                                <w:color w:val="0075B2"/>
+                                <w:sz w:val="28"/>
+                                <w:szCs w:val="24"/>
+                              </w:rPr>
+                            </w:pPr>
+                            <w:r>
+                              <w:rPr>
+                                <w:rFonts w:ascii="Calibri" w:hAnsi="Calibri" w:cs="Tahoma"/>
+                                <w:b/>
+                                <w:color w:val="0075B2"/>
+                                <w:sz w:val="28"/>
+                                <w:szCs w:val="24"/>
+                              </w:rPr>
+                              <w:t>AMIT KUMAR</w:t>
+                            </w:r>
+                          </w:p>
+                        </w:txbxContent>
+                      </v:textbox>
+                    </v:rect>
+                  </w:pict>
+                </mc:Fallback>
+              </mc:AlternateContent>
+            </w:r>
+            <w:r>
+              <w:rPr>
+                <w:rFonts w:ascii="Calibri" w:hAnsi="Calibri"/>
+              </w:rPr>
+              <w:br/>
+            </w:r>
+            <w:r>
+              <w:rPr>
+                <w:rFonts w:ascii="Calibri" w:hAnsi="Calibri"/>
+              </w:rPr>
+              <w:br/>
+            </w:r>
+            <w:r>
+              <w:rPr>
+                <w:rFonts w:ascii="Calibri" w:hAnsi="Calibri"/>
+              </w:rPr>
+              <w:br/>
+            </w:r>
+            <w:r>
+              <w:rPr>
+                <w:rFonts w:ascii="Calibri" w:hAnsi="Calibri"/>
+              </w:rPr>
+              <w:br/>
+            </w:r>
+            <w:r>
+              <w:rPr>
+                <w:rFonts w:ascii="Calibri" w:hAnsi="Calibri"/>
+              </w:rPr>
+              <w:br/>
+            </w:r>
+            <w:r>
+              <w:rPr>
+                <w:rFonts w:ascii="Calibri" w:hAnsi="Calibri"/>
+              </w:rPr>
+              <w:br/>
+            </w:r>
+            <w:r>
+              <w:rPr>
+                <w:rFonts w:ascii="Calibri" w:hAnsi="Calibri" w:cs="Tahoma"/>
+                <w:color w:val="FFFFFF" w:themeColor="background1"/>
+                <w:sz w:val="28"/>
+                <w:szCs w:val="28"/>
+              </w:rPr>
+              <w:br/>
+            </w:r>
+            <w:r>
+              <w:rPr>
+                <w:rFonts w:ascii="Calibri" w:hAnsi="Calibri" w:cs="Tahoma"/>
+                <w:b/>
+                <w:color w:val="FFFFFF" w:themeColor="background1"/>
+                <w:sz w:val="40"/>
+                <w:szCs w:val="40"/>
+              </w:rPr>
+              <w:t xml:space="preserve"> </w:t>
+            </w:r>
+            <w:r>
+              <w:rPr>
+                <w:rFonts w:ascii="Calibri" w:hAnsi="Calibri" w:cs="Tahoma"/>
+                <w:b/>
+                <w:color w:val="FFFFFF" w:themeColor="background1"/>
+                <w:sz w:val="28"/>
+                <w:szCs w:val="28"/>
+              </w:rPr>
+              <w:t>Contact</w:t>
+            </w:r>
+          </w:p>
+          <w:p>
+            <w:pPr>
+              <w:ind w:left="-108"/>
+              <w:rPr>
+                <w:rFonts w:ascii="Calibri" w:hAnsi="Calibri"/>
+                <w:sz w:val="10"/>
+                <w:szCs w:val="10"/>
+              </w:rPr>
+            </w:pPr>
+          </w:p>
+          <w:p>
+            <w:pPr>
+              <w:rPr>
+                <w:rFonts w:ascii="Calibri" w:hAnsi="Calibri" w:cs="Tahoma"/>
+                <w:color w:val="FFFFFF" w:themeColor="background1"/>
+                <w:sz w:val="20"/>
+                <w:szCs w:val="20"/>
+                <w:lang w:val="en-IN"/>
+              </w:rPr>
+            </w:pPr>
+            <w:r>
+              <w:rPr>
+                <w:noProof/>
+              </w:rPr>
+              <w:pict w14:anchorId="2D79F035">
+                <v:shape id="Picture 8" o:spid="_x0000_i1027" type="#_x0000_t75" alt="" style="width:7.15pt;height:7.15pt;visibility:visible;mso-wrap-style:square;mso-width-percent:0;mso-height-percent:0;mso-width-percent:0;mso-height-percent:0">
+                  <v:imagedata r:id="rId8" o:title=""/>
+                </v:shape>
+              </w:pict>
+            </w:r>
+            <w:r>
+              <w:t xml:space="preserve"> </w:t>
+            </w:r>
+            <w:r>
+              <w:rPr>
+                <w:rFonts w:ascii="Calibri" w:hAnsi="Calibri" w:cs="Tahoma"/>
+                <w:color w:val="FFFFFF" w:themeColor="background1"/>
+                <w:sz w:val="20"/>
+                <w:szCs w:val="20"/>
+              </w:rPr>
+              <w:t>amitgarg.cse@gmail.com</w:t>
+            </w:r>
+            <w:r>
+              <w:rPr>
+                <w:rFonts w:ascii="Calibri" w:hAnsi="Calibri" w:cs="Tahoma"/>
+                <w:color w:val="FFFFFF" w:themeColor="background1"/>
+                <w:sz w:val="20"/>
+                <w:szCs w:val="20"/>
+                <w:lang w:val="en-GB"/>
+              </w:rPr>
+              <w:br/>
+            </w:r>
+            <w:r>
+              <w:rPr>
+                <w:rFonts w:ascii="Calibri" w:hAnsi="Calibri" w:cs="Tahoma"/>
+                <w:noProof/>
+                <w:color w:val="FFFFFF" w:themeColor="background1"/>
+                <w:sz w:val="20"/>
+                <w:szCs w:val="20"/>
+              </w:rPr>
+              <w:drawing>
+                <wp:inline distT="0" distB="0" distL="0" distR="0" wp14:anchorId="36688833" wp14:editId="633DD8F4">
+                  <wp:extent cx="94891" cy="94891"/>
+                  <wp:effectExtent l="0" t="0" r="635" b="635"/>
+                  <wp:docPr id="9" name="Picture 9"/>
+                  <wp:cNvGraphicFramePr>
+                    <a:graphicFrameLocks xmlns:a="http://schemas.openxmlformats.org/drawingml/2006/main" noChangeAspect="1"/>
+                  </wp:cNvGraphicFramePr>
+                  <a:graphic xmlns:a="http://schemas.openxmlformats.org/drawingml/2006/main">
+                    <a:graphicData uri="http://schemas.openxmlformats.org/drawingml/2006/picture">
+                      <pic:pic xmlns:pic="http://schemas.openxmlformats.org/drawingml/2006/picture">
+                        <pic:nvPicPr>
+                          <pic:cNvPr id="0" name="mobile.png"/>
+                          <pic:cNvPicPr/>
+                        </pic:nvPicPr>
+                        <pic:blipFill>
+                          <a:blip r:embed="rId9">
+                            <a:extLst>
+                              <a:ext uri="{28A0092B-C50C-407E-A947-70E740481C1C}">
+                                <a14:useLocalDpi xmlns:a14="http://schemas.microsoft.com/office/drawing/2010/main" val="0"/>
+                              </a:ext>
+                            </a:extLst>
+                          </a:blip>
+                          <a:stretch>
+                            <a:fillRect/>
+                          </a:stretch>
+                        </pic:blipFill>
+                        <pic:spPr>
+                          <a:xfrm>
+                            <a:off x="0" y="0"/>
+                            <a:ext cx="93133" cy="93133"/>
+                          </a:xfrm>
+                          <a:prstGeom prst="rect">
+                            <a:avLst/>
+                          </a:prstGeom>
+                        </pic:spPr>
+                      </pic:pic>
+                    </a:graphicData>
+                  </a:graphic>
+                </wp:inline>
+              </w:drawing>
+            </w:r>
+            <w:r>
+              <w:rPr>
+                <w:rFonts w:ascii="Calibri" w:hAnsi="Calibri" w:cs="Tahoma"/>
+                <w:color w:val="FFFFFF" w:themeColor="background1"/>
+                <w:sz w:val="20"/>
+                <w:szCs w:val="20"/>
+              </w:rPr>
+              <w:t xml:space="preserve"> </w:t>
+            </w:r>
+            <w:r>
+              <w:rPr>
+                <w:rFonts w:ascii="Calibri" w:hAnsi="Calibri" w:cs="Tahoma"/>
+                <w:color w:val="FFFFFF" w:themeColor="background1"/>
+                <w:sz w:val="20"/>
+                <w:szCs w:val="20"/>
+                <w:lang w:val="en-GB"/>
+              </w:rPr>
+              <w:t>+</w:t>
+            </w:r>
+            <w:r>
+              <w:rPr>
+                <w:rFonts w:ascii="Calibri" w:hAnsi="Calibri" w:cs="Tahoma"/>
+                <w:color w:val="FFFFFF" w:themeColor="background1"/>
+                <w:sz w:val="20"/>
+                <w:szCs w:val="20"/>
+                <w:lang w:val="en-GB"/>
+              </w:rPr>
+              <w:t>91</w:t>
+            </w:r>
+            <w:r>
+              <w:rPr>
+                <w:rFonts w:ascii="Calibri" w:hAnsi="Calibri" w:cs="Tahoma"/>
+                <w:color w:val="FFFFFF" w:themeColor="background1"/>
+                <w:sz w:val="20"/>
+                <w:szCs w:val="20"/>
+                <w:lang w:val="en-GB"/>
+              </w:rPr>
+              <w:t xml:space="preserve"> </w:t>
+            </w:r>
+            <w:r>
+              <w:rPr>
+                <w:rFonts w:ascii="Calibri" w:hAnsi="Calibri" w:cs="Tahoma"/>
+                <w:color w:val="FFFFFF" w:themeColor="background1"/>
+                <w:sz w:val="20"/>
+                <w:szCs w:val="20"/>
+                <w:lang w:val="en-GB"/>
+              </w:rPr>
+              <w:t>9619</w:t>
+            </w:r>
+            <w:r>
+              <w:rPr>
+                <w:rFonts w:ascii="Calibri" w:hAnsi="Calibri" w:cs="Tahoma"/>
+                <w:color w:val="FFFFFF" w:themeColor="background1"/>
+                <w:sz w:val="20"/>
+                <w:szCs w:val="20"/>
+                <w:lang w:val="en-GB"/>
+              </w:rPr>
+              <w:t>-</w:t>
+            </w:r>
+            <w:r>
+              <w:rPr>
+                <w:rFonts w:ascii="Calibri" w:hAnsi="Calibri" w:cs="Tahoma"/>
+                <w:color w:val="FFFFFF" w:themeColor="background1"/>
+                <w:sz w:val="20"/>
+                <w:szCs w:val="20"/>
+                <w:lang w:val="en-GB"/>
+              </w:rPr>
+              <w:t>144</w:t>
+            </w:r>
+            <w:r>
+              <w:rPr>
+                <w:rFonts w:ascii="Calibri" w:hAnsi="Calibri" w:cs="Tahoma"/>
+                <w:color w:val="FFFFFF" w:themeColor="background1"/>
+                <w:sz w:val="20"/>
+                <w:szCs w:val="20"/>
+                <w:lang w:val="en-GB"/>
+              </w:rPr>
+              <w:t>-</w:t>
+            </w:r>
+            <w:r>
+              <w:rPr>
+                <w:rFonts w:ascii="Calibri" w:hAnsi="Calibri" w:cs="Tahoma"/>
+                <w:color w:val="FFFFFF" w:themeColor="background1"/>
+                <w:sz w:val="20"/>
+                <w:szCs w:val="20"/>
+                <w:lang w:val="en-GB"/>
+              </w:rPr>
+              <w:t>566</w:t>
+            </w:r>
+          </w:p>
+          <w:p>
+            <w:pPr>
+              <w:rPr>
+                <w:rFonts w:ascii="Calibri" w:hAnsi="Calibri" w:cs="Tahoma"/>
+                <w:color w:val="FFFFFF" w:themeColor="background1"/>
+                <w:sz w:val="20"/>
+                <w:szCs w:val="20"/>
+                <w:lang w:val="en-IN"/>
+              </w:rPr>
+            </w:pPr>
+            <w:r>
+              <w:rPr>
+                <w:rFonts w:ascii="Calibri" w:hAnsi="Calibri" w:cs="Tahoma"/>
+                <w:color w:val="F0563D"/>
+                <w:sz w:val="28"/>
+                <w:szCs w:val="28"/>
+              </w:rPr>
+              <w:br/>
+            </w:r>
+            <w:r>
+              <w:rPr>
+                <w:rFonts w:ascii="Calibri" w:hAnsi="Calibri" w:cs="Tahoma"/>
+                <w:b/>
+                <w:color w:val="FFFFFF" w:themeColor="background1"/>
+                <w:sz w:val="28"/>
+                <w:szCs w:val="28"/>
+              </w:rPr>
+              <w:t xml:space="preserve">Core </w:t>
+            </w:r>
+            <w:r>
+              <w:rPr>
+                <w:rFonts w:ascii="Calibri" w:hAnsi="Calibri" w:cs="Tahoma"/>
+                <w:b/>
+                <w:color w:val="FFFFFF" w:themeColor="background1"/>
+                <w:sz w:val="28"/>
+                <w:szCs w:val="28"/>
+              </w:rPr>
+              <w:t>Competencies</w:t>
+            </w:r>
+          </w:p>
+          <w:p>
+            <w:pPr>
+              <w:rPr>
+                <w:rFonts w:ascii="Calibri" w:hAnsi="Calibri" w:cs="Tahoma"/>
+                <w:b/>
+                <w:color w:val="FFFFFF" w:themeColor="background1"/>
+                <w:sz w:val="10"/>
+                <w:szCs w:val="10"/>
+              </w:rPr>
+            </w:pPr>
+          </w:p>
+          <w:p>
+            <w:pPr>
+              <w:pStyle w:val="ListParagraph"/>
+              <w:numPr>
+                <w:ilvl w:val="0"/>
+                <w:numId w:val="5"/>
+              </w:numPr>
+              <w:autoSpaceDE w:val="0"/>
+              <w:autoSpaceDN w:val="0"/>
+              <w:adjustRightInd w:val="0"/>
+              <w:rPr>
+                <w:rFonts w:ascii="Calibri" w:hAnsi="Calibri" w:cs="Tahoma"/>
+                <w:color w:val="FFFFFF" w:themeColor="background1"/>
+                <w:sz w:val="20"/>
+                <w:szCs w:val="20"/>
+                <w:lang w:eastAsia="en-GB"/>
+              </w:rPr>
+            </w:pPr>
+            <w:r>
+              <w:rPr>
+                <w:rFonts w:ascii="Calibri" w:hAnsi="Calibri" w:cs="Tahoma"/>
+                <w:color w:val="FFFFFF" w:themeColor="background1"/>
+                <w:sz w:val="20"/>
+                <w:szCs w:val="20"/>
+                <w:lang w:eastAsia="en-GB"/>
+              </w:rPr>
+              <w:t xml:space="preserve">Requirement </w:t>
+            </w:r>
+            <w:r>
+              <w:rPr>
+                <w:rFonts w:ascii="Calibri" w:hAnsi="Calibri" w:cs="Tahoma"/>
+                <w:color w:val="FFFFFF" w:themeColor="background1"/>
+                <w:sz w:val="20"/>
+                <w:szCs w:val="20"/>
+                <w:lang w:eastAsia="en-GB"/>
+              </w:rPr>
+              <w:t>Analysis</w:t>
+            </w:r>
+          </w:p>
+          <w:p>
+            <w:pPr>
+              <w:pStyle w:val="ListParagraph"/>
+              <w:numPr>
+                <w:ilvl w:val="0"/>
+                <w:numId w:val="5"/>
+              </w:numPr>
+              <w:autoSpaceDE w:val="0"/>
+              <w:autoSpaceDN w:val="0"/>
+              <w:adjustRightInd w:val="0"/>
+              <w:rPr>
+                <w:rFonts w:ascii="Calibri" w:hAnsi="Calibri" w:cs="Tahoma"/>
+                <w:color w:val="FFFFFF" w:themeColor="background1"/>
+                <w:sz w:val="20"/>
+                <w:szCs w:val="20"/>
+                <w:lang w:eastAsia="en-GB"/>
+              </w:rPr>
+            </w:pPr>
+            <w:r>
+              <w:rPr>
+                <w:rFonts w:ascii="Calibri" w:hAnsi="Calibri" w:cs="Tahoma"/>
+                <w:color w:val="FFFFFF" w:themeColor="background1"/>
+                <w:sz w:val="20"/>
+                <w:szCs w:val="20"/>
+                <w:lang w:eastAsia="en-GB"/>
+              </w:rPr>
+              <w:t>Full stack system design and dev</w:t>
+            </w:r>
+            <w:r>
+              <w:rPr>
+                <w:rFonts w:ascii="Calibri" w:hAnsi="Calibri" w:cs="Tahoma"/>
+                <w:color w:val="FFFFFF" w:themeColor="background1"/>
+                <w:sz w:val="20"/>
+                <w:szCs w:val="20"/>
+                <w:lang w:eastAsia="en-GB"/>
+              </w:rPr>
+              <w:t>elopment</w:t>
+            </w:r>
+          </w:p>
+          <w:p>
+            <w:pPr>
+              <w:pStyle w:val="ListParagraph"/>
+              <w:numPr>
+                <w:ilvl w:val="0"/>
+                <w:numId w:val="5"/>
+              </w:numPr>
+              <w:autoSpaceDE w:val="0"/>
+              <w:autoSpaceDN w:val="0"/>
+              <w:adjustRightInd w:val="0"/>
+              <w:rPr>
+                <w:rFonts w:ascii="Calibri" w:hAnsi="Calibri" w:cs="Tahoma"/>
+                <w:color w:val="FFFFFF" w:themeColor="background1"/>
+                <w:sz w:val="20"/>
+                <w:szCs w:val="20"/>
+                <w:lang w:eastAsia="en-GB"/>
+              </w:rPr>
+            </w:pPr>
+            <w:r>
+              <w:rPr>
+                <w:rFonts w:ascii="Calibri" w:hAnsi="Calibri" w:cs="Tahoma"/>
+                <w:color w:val="FFFFFF" w:themeColor="background1"/>
+                <w:sz w:val="20"/>
+                <w:szCs w:val="20"/>
+                <w:lang w:eastAsia="en-GB"/>
+              </w:rPr>
+              <w:t>Data Structures &amp; Algorithms</w:t>
+            </w:r>
+          </w:p>
+          <w:p>
+            <w:pPr>
+              <w:pStyle w:val="ListParagraph"/>
+              <w:numPr>
+                <w:ilvl w:val="0"/>
+                <w:numId w:val="5"/>
+              </w:numPr>
+              <w:autoSpaceDE w:val="0"/>
+              <w:autoSpaceDN w:val="0"/>
+              <w:adjustRightInd w:val="0"/>
+              <w:rPr>
+                <w:rFonts w:ascii="Calibri" w:hAnsi="Calibri" w:cs="Tahoma"/>
+                <w:color w:val="FFFFFF" w:themeColor="background1"/>
+                <w:sz w:val="20"/>
+                <w:szCs w:val="20"/>
+                <w:lang w:eastAsia="en-GB"/>
+              </w:rPr>
+            </w:pPr>
+            <w:r>
+              <w:rPr>
+                <w:rFonts w:ascii="Calibri" w:hAnsi="Calibri" w:cs="Tahoma"/>
+                <w:color w:val="FFFFFF" w:themeColor="background1"/>
+                <w:sz w:val="20"/>
+                <w:szCs w:val="20"/>
+                <w:lang w:eastAsia="en-GB"/>
+              </w:rPr>
+              <w:t>Performant system designs</w:t>
+            </w:r>
+          </w:p>
+          <w:p>
+            <w:pPr>
+              <w:pStyle w:val="ListParagraph"/>
+              <w:numPr>
+                <w:ilvl w:val="0"/>
+                <w:numId w:val="5"/>
+              </w:numPr>
+              <w:autoSpaceDE w:val="0"/>
+              <w:autoSpaceDN w:val="0"/>
+              <w:adjustRightInd w:val="0"/>
+              <w:rPr>
+                <w:rFonts w:ascii="Calibri" w:hAnsi="Calibri" w:cs="Tahoma"/>
+                <w:color w:val="FFFFFF" w:themeColor="background1"/>
+                <w:spacing w:val="-6"/>
+                <w:sz w:val="20"/>
+                <w:szCs w:val="20"/>
+                <w:lang w:eastAsia="en-GB"/>
+              </w:rPr>
+            </w:pPr>
+            <w:r>
+              <w:rPr>
+                <w:rFonts w:ascii="Calibri" w:hAnsi="Calibri" w:cs="Tahoma"/>
+                <w:color w:val="FFFFFF" w:themeColor="background1"/>
+                <w:spacing w:val="-6"/>
+                <w:sz w:val="20"/>
+                <w:szCs w:val="20"/>
+                <w:lang w:eastAsia="en-GB"/>
+              </w:rPr>
+              <w:t>Amazon web services</w:t>
+            </w:r>
+          </w:p>
+          <w:p>
+            <w:pPr>
+              <w:pStyle w:val="ListParagraph"/>
+              <w:numPr>
+                <w:ilvl w:val="0"/>
+                <w:numId w:val="5"/>
+              </w:numPr>
+              <w:autoSpaceDE w:val="0"/>
+              <w:autoSpaceDN w:val="0"/>
+              <w:adjustRightInd w:val="0"/>
+              <w:rPr>
+                <w:rFonts w:ascii="Calibri" w:hAnsi="Calibri" w:cs="Tahoma"/>
+                <w:color w:val="FFFFFF" w:themeColor="background1"/>
+                <w:sz w:val="20"/>
+                <w:szCs w:val="20"/>
+                <w:lang w:eastAsia="en-GB"/>
+              </w:rPr>
+            </w:pPr>
+            <w:r>
+              <w:rPr>
+                <w:rFonts w:ascii="Calibri" w:hAnsi="Calibri" w:cs="Tahoma"/>
+                <w:color w:val="FFFFFF" w:themeColor="background1"/>
+                <w:sz w:val="20"/>
+                <w:szCs w:val="20"/>
+                <w:lang w:eastAsia="en-GB"/>
+              </w:rPr>
+              <w:t>End user focus from start</w:t>
+            </w:r>
+          </w:p>
+          <w:p>
+            <w:pPr>
+              <w:pStyle w:val="ListParagraph"/>
+              <w:numPr>
+                <w:ilvl w:val="0"/>
+                <w:numId w:val="5"/>
+              </w:numPr>
+              <w:autoSpaceDE w:val="0"/>
+              <w:autoSpaceDN w:val="0"/>
+              <w:adjustRightInd w:val="0"/>
+              <w:rPr>
+                <w:rFonts w:ascii="Calibri" w:hAnsi="Calibri" w:cs="Tahoma"/>
+                <w:color w:val="FFFFFF" w:themeColor="background1"/>
+                <w:sz w:val="20"/>
+                <w:szCs w:val="20"/>
+                <w:lang w:eastAsia="en-GB"/>
+              </w:rPr>
+            </w:pPr>
+            <w:r>
+              <w:rPr>
+                <w:rFonts w:ascii="Calibri" w:hAnsi="Calibri" w:cs="Tahoma"/>
+                <w:color w:val="FFFFFF" w:themeColor="background1"/>
+                <w:sz w:val="20"/>
+                <w:szCs w:val="20"/>
+                <w:lang w:eastAsia="en-GB"/>
+              </w:rPr>
+              <w:t>Creativity and innovation</w:t>
+            </w:r>
+          </w:p>
+          <w:p>
+            <w:pPr>
+              <w:pStyle w:val="ListParagraph"/>
+              <w:numPr>
+                <w:ilvl w:val="0"/>
+                <w:numId w:val="5"/>
+              </w:numPr>
+              <w:autoSpaceDE w:val="0"/>
+              <w:autoSpaceDN w:val="0"/>
+              <w:adjustRightInd w:val="0"/>
+              <w:rPr>
+                <w:rFonts w:ascii="Calibri" w:hAnsi="Calibri" w:cs="Tahoma"/>
+                <w:color w:val="FFFFFF" w:themeColor="background1"/>
+                <w:sz w:val="20"/>
+                <w:szCs w:val="20"/>
+                <w:lang w:eastAsia="en-GB"/>
+              </w:rPr>
+            </w:pPr>
+            <w:r>
+              <w:rPr>
+                <w:rFonts w:ascii="Calibri" w:hAnsi="Calibri" w:cs="Tahoma"/>
+                <w:color w:val="FFFFFF" w:themeColor="background1"/>
+                <w:sz w:val="20"/>
+                <w:szCs w:val="20"/>
+                <w:lang w:eastAsia="en-GB"/>
+              </w:rPr>
+              <w:t>Team spirited</w:t>
+            </w:r>
+          </w:p>
+          <w:p>
+            <w:pPr>
+              <w:autoSpaceDE w:val="0"/>
+              <w:autoSpaceDN w:val="0"/>
+              <w:adjustRightInd w:val="0"/>
+              <w:rPr>
+                <w:rFonts w:ascii="Calibri" w:hAnsi="Calibri"/>
+                <w:color w:val="FFFFFF" w:themeColor="background1"/>
+              </w:rPr>
+            </w:pPr>
+          </w:p>
+        </w:tc>
+        <w:tc>
+          <w:tcPr>
+            <w:tcW w:w="7290" w:type="dxa"/>
+            <w:shd w:val="clear" w:color="auto" w:fill="FFFFFF" w:themeFill="background1"/>
+          </w:tcPr>
+          <w:p>
+            <w:pPr>
+              <w:rPr>
+                <w:rFonts w:ascii="Calibri" w:hAnsi="Calibri" w:cs="Tahoma"/>
+                <w:color w:val="0075B2"/>
+                <w:sz w:val="28"/>
+                <w:szCs w:val="28"/>
+              </w:rPr>
+            </w:pPr>
+            <w:r>
+              <w:rPr>
+                <w:rFonts w:ascii="Calibri" w:hAnsi="Calibri"/>
+              </w:rPr>
+              <w:br/>
+            </w:r>
+          </w:p>
+          <w:p>
+            <w:pPr>
+              <w:rPr>
+                <w:rFonts w:ascii="Calibri" w:hAnsi="Calibri" w:cs="Tahoma"/>
+                <w:color w:val="0075B2"/>
+                <w:sz w:val="28"/>
+                <w:szCs w:val="28"/>
+              </w:rPr>
+            </w:pPr>
           </w:p>
           <w:p>
             <w:pPr>
@@ -1216,7 +1257,7 @@
               </w:rPr>
               <w:pict w14:anchorId="7CBC649E">
                 <v:shape id="_x0000_i1026" type="#_x0000_t75" alt="" style="width:12.1pt;height:12.1pt;visibility:visible;mso-wrap-style:square;mso-width-percent:0;mso-height-percent:0;mso-width-percent:0;mso-height-percent:0">
-                  <v:imagedata r:id="rId11" o:title=""/>
+                  <v:imagedata r:id="rId10" o:title=""/>
                   <o:lock v:ext="edit" aspectratio="f"/>
                 </v:shape>
               </w:pict>
@@ -1391,7 +1432,7 @@
                 <w:szCs w:val="20"/>
                 <w:lang w:eastAsia="ja-JP"/>
               </w:rPr>
-              <w:t>system</w:t>
+              <w:t>software systems</w:t>
             </w:r>
             <w:r>
               <w:rPr>
@@ -1439,7 +1480,7 @@
                 <w:szCs w:val="20"/>
                 <w:lang w:eastAsia="ja-JP"/>
               </w:rPr>
-              <w:t xml:space="preserve">software </w:t>
+              <w:t>d</w:t>
             </w:r>
             <w:r>
               <w:rPr>
@@ -1451,7 +1492,20 @@
                 <w:szCs w:val="20"/>
                 <w:lang w:eastAsia="ja-JP"/>
               </w:rPr>
-              <w:t>d</w:t>
+              <w:t>evelopment</w:t>
+            </w:r>
+            <w:r>
+              <w:rPr>
+                <w:rFonts w:ascii="Calibri" w:eastAsia="Times New Roman" w:hAnsi="Calibri" w:cs="Times New Roman"/>
+                <w:b/>
+                <w:bCs/>
+                <w:noProof/>
+                <w:color w:val="000000"/>
+                <w:sz w:val="20"/>
+                <w:szCs w:val="20"/>
+                <w:lang w:eastAsia="ja-JP"/>
+              </w:rPr>
+              <w:t xml:space="preserve"> </w:t>
             </w:r>
             <w:r>
               <w:rPr>
@@ -1463,20 +1517,7 @@
                 <w:szCs w:val="20"/>
                 <w:lang w:eastAsia="ja-JP"/>
               </w:rPr>
-              <w:t>evelopment</w:t>
-            </w:r>
-            <w:r>
-              <w:rPr>
-                <w:rFonts w:ascii="Calibri" w:eastAsia="Times New Roman" w:hAnsi="Calibri" w:cs="Times New Roman"/>
-                <w:b/>
-                <w:bCs/>
-                <w:noProof/>
-                <w:color w:val="000000"/>
-                <w:sz w:val="20"/>
-                <w:szCs w:val="20"/>
-                <w:lang w:eastAsia="ja-JP"/>
-              </w:rPr>
-              <w:t xml:space="preserve"> </w:t>
+              <w:t>across</w:t>
             </w:r>
             <w:r>
               <w:rPr>
@@ -1488,7 +1529,7 @@
                 <w:szCs w:val="20"/>
                 <w:lang w:eastAsia="ja-JP"/>
               </w:rPr>
-              <w:t xml:space="preserve">across Banking and </w:t>
+              <w:t xml:space="preserve"> </w:t>
             </w:r>
             <w:r>
               <w:rPr>
@@ -1500,7 +1541,7 @@
                 <w:szCs w:val="20"/>
                 <w:lang w:eastAsia="ja-JP"/>
               </w:rPr>
-              <w:t>Adverti</w:t>
+              <w:t>Financ</w:t>
             </w:r>
             <w:r>
               <w:rPr>
@@ -1512,7 +1553,7 @@
                 <w:szCs w:val="20"/>
                 <w:lang w:eastAsia="ja-JP"/>
               </w:rPr>
-              <w:t>s</w:t>
+              <w:t>e</w:t>
             </w:r>
             <w:r>
               <w:rPr>
@@ -1524,7 +1565,7 @@
                 <w:szCs w:val="20"/>
                 <w:lang w:eastAsia="ja-JP"/>
               </w:rPr>
-              <w:t>ing</w:t>
+              <w:t xml:space="preserve"> and </w:t>
             </w:r>
             <w:r>
               <w:rPr>
@@ -1536,7 +1577,7 @@
                 <w:szCs w:val="20"/>
                 <w:lang w:eastAsia="ja-JP"/>
               </w:rPr>
-              <w:t xml:space="preserve"> domains</w:t>
+              <w:t>Adverti</w:t>
             </w:r>
             <w:r>
               <w:rPr>
@@ -1548,12 +1589,11 @@
                 <w:szCs w:val="20"/>
                 <w:lang w:eastAsia="ja-JP"/>
               </w:rPr>
-              <w:t xml:space="preserve"> at </w:t>
+              <w:t>s</w:t>
             </w:r>
             <w:r>
               <w:rPr>
                 <w:rFonts w:ascii="Calibri" w:eastAsia="Times New Roman" w:hAnsi="Calibri" w:cs="Times New Roman"/>
-                <w:b/>
                 <w:bCs/>
                 <w:noProof/>
                 <w:color w:val="000000"/>
@@ -1561,7 +1601,70 @@
                 <w:szCs w:val="20"/>
                 <w:lang w:eastAsia="ja-JP"/>
               </w:rPr>
-              <w:t>Amazon, Morgan stanley and Adobe.</w:t>
+              <w:t>ing</w:t>
+            </w:r>
+            <w:r>
+              <w:rPr>
+                <w:rFonts w:ascii="Calibri" w:eastAsia="Times New Roman" w:hAnsi="Calibri" w:cs="Times New Roman"/>
+                <w:bCs/>
+                <w:noProof/>
+                <w:color w:val="000000"/>
+                <w:sz w:val="20"/>
+                <w:szCs w:val="20"/>
+                <w:lang w:eastAsia="ja-JP"/>
+              </w:rPr>
+              <w:t xml:space="preserve"> domains</w:t>
+            </w:r>
+            <w:r>
+              <w:rPr>
+                <w:rFonts w:ascii="Calibri" w:eastAsia="Times New Roman" w:hAnsi="Calibri" w:cs="Times New Roman"/>
+                <w:bCs/>
+                <w:noProof/>
+                <w:color w:val="000000"/>
+                <w:sz w:val="20"/>
+                <w:szCs w:val="20"/>
+                <w:lang w:eastAsia="ja-JP"/>
+              </w:rPr>
+              <w:t xml:space="preserve"> at </w:t>
+            </w:r>
+            <w:r>
+              <w:rPr>
+                <w:rFonts w:ascii="Calibri" w:eastAsia="Times New Roman" w:hAnsi="Calibri" w:cs="Times New Roman"/>
+                <w:b/>
+                <w:bCs/>
+                <w:noProof/>
+                <w:color w:val="000000"/>
+                <w:sz w:val="20"/>
+                <w:szCs w:val="20"/>
+                <w:lang w:eastAsia="ja-JP"/>
+              </w:rPr>
+              <w:t xml:space="preserve">Amazon, Morgan </w:t>
+            </w:r>
+            <w:r>
+              <w:rPr>
+                <w:rFonts w:ascii="Calibri" w:eastAsia="Times New Roman" w:hAnsi="Calibri" w:cs="Times New Roman"/>
+                <w:b/>
+                <w:bCs/>
+                <w:noProof/>
+                <w:color w:val="000000"/>
+                <w:sz w:val="20"/>
+                <w:szCs w:val="20"/>
+                <w:lang w:eastAsia="ja-JP"/>
+              </w:rPr>
+              <w:t>S</w:t>
+            </w:r>
+            <w:r>
+              <w:rPr>
+                <w:rFonts w:ascii="Calibri" w:eastAsia="Times New Roman" w:hAnsi="Calibri" w:cs="Times New Roman"/>
+                <w:b/>
+                <w:bCs/>
+                <w:noProof/>
+                <w:color w:val="000000"/>
+                <w:sz w:val="20"/>
+                <w:szCs w:val="20"/>
+                <w:lang w:eastAsia="ja-JP"/>
+              </w:rPr>
+              <w:t>tanley and Adobe</w:t>
             </w:r>
           </w:p>
           <w:p>
@@ -1896,8 +1999,6 @@
               </w:rPr>
               <w:t>Proficient</w:t>
             </w:r>
-            <w:bookmarkStart w:id="0" w:name="_GoBack"/>
-            <w:bookmarkEnd w:id="0"/>
             <w:r>
               <w:rPr>
                 <w:rFonts w:ascii="Calibri" w:eastAsia="Times New Roman" w:hAnsi="Calibri" w:cs="Times New Roman"/>
@@ -1957,7 +2058,7 @@
               </w:rPr>
               <w:pict w14:anchorId="28D82839">
                 <v:shape id="Picture 7" o:spid="_x0000_i1025" type="#_x0000_t75" alt="" style="width:12.1pt;height:12.1pt;visibility:visible;mso-wrap-style:square;mso-width-percent:0;mso-height-percent:0;mso-width-percent:0;mso-height-percent:0">
-                  <v:imagedata r:id="rId11" o:title=""/>
+                  <v:imagedata r:id="rId10" o:title=""/>
                   <o:lock v:ext="edit" aspectratio="f"/>
                 </v:shape>
               </w:pict>
@@ -2196,7 +2297,7 @@
                           </pic:cNvPicPr>
                         </pic:nvPicPr>
                         <pic:blipFill>
-                          <a:blip r:embed="rId12">
+                          <a:blip r:embed="rId11">
                             <a:extLst>
                               <a:ext uri="{28A0092B-C50C-407E-A947-70E740481C1C}">
                                 <a14:useLocalDpi xmlns:a14="http://schemas.microsoft.com/office/drawing/2010/main" val="0"/>
@@ -2506,7 +2607,7 @@
                           </pic:cNvPicPr>
                         </pic:nvPicPr>
                         <pic:blipFill>
-                          <a:blip r:embed="rId12">
+                          <a:blip r:embed="rId11">
                             <a:extLst>
                               <a:ext uri="{28A0092B-C50C-407E-A947-70E740481C1C}">
                                 <a14:useLocalDpi xmlns:a14="http://schemas.microsoft.com/office/drawing/2010/main" val="0"/>
@@ -2901,7 +3002,7 @@
                           </pic:cNvPicPr>
                         </pic:nvPicPr>
                         <pic:blipFill>
-                          <a:blip r:embed="rId12">
+                          <a:blip r:embed="rId11">
                             <a:extLst>
                               <a:ext uri="{28A0092B-C50C-407E-A947-70E740481C1C}">
                                 <a14:useLocalDpi xmlns:a14="http://schemas.microsoft.com/office/drawing/2010/main" val="0"/>
@@ -3254,6 +3355,8 @@
             </w:pPr>
           </w:p>
         </w:tc>
+        <w:bookmarkStart w:id="0" w:name="_GoBack"/>
+        <w:bookmarkEnd w:id="0"/>
       </w:tr>
       <w:tr>
         <w:trPr>
@@ -3926,7 +4029,7 @@
                           </pic:cNvPicPr>
                         </pic:nvPicPr>
                         <pic:blipFill>
-                          <a:blip r:embed="rId12">
+                          <a:blip r:embed="rId11">
                             <a:extLst>
                               <a:ext uri="{28A0092B-C50C-407E-A947-70E740481C1C}">
                                 <a14:useLocalDpi xmlns:a14="http://schemas.microsoft.com/office/drawing/2010/main" val="0"/>
@@ -4906,7 +5009,70 @@
                 <w:sz w:val="20"/>
                 <w:szCs w:val="20"/>
               </w:rPr>
-              <w:t>resulted in reduction of memory leaks in Adobe acrobat and other Adobe products</w:t>
+              <w:t>let to</w:t>
+            </w:r>
+            <w:r>
+              <w:rPr>
+                <w:rFonts w:ascii="Calibri" w:hAnsi="Calibri" w:cs="Tahoma"/>
+                <w:b/>
+                <w:sz w:val="20"/>
+                <w:szCs w:val="20"/>
+              </w:rPr>
+              <w:t xml:space="preserve"> reduction of </w:t>
+            </w:r>
+            <w:r>
+              <w:rPr>
+                <w:rFonts w:ascii="Calibri" w:hAnsi="Calibri" w:cs="Tahoma"/>
+                <w:b/>
+                <w:sz w:val="20"/>
+                <w:szCs w:val="20"/>
+              </w:rPr>
+              <w:t>known</w:t>
+            </w:r>
+            <w:r>
+              <w:rPr>
+                <w:rFonts w:ascii="Calibri" w:hAnsi="Calibri" w:cs="Tahoma"/>
+                <w:b/>
+                <w:sz w:val="20"/>
+                <w:szCs w:val="20"/>
+              </w:rPr>
+              <w:t xml:space="preserve"> </w:t>
+            </w:r>
+            <w:r>
+              <w:rPr>
+                <w:rFonts w:ascii="Calibri" w:hAnsi="Calibri" w:cs="Tahoma"/>
+                <w:b/>
+                <w:sz w:val="20"/>
+                <w:szCs w:val="20"/>
+              </w:rPr>
+              <w:t xml:space="preserve">security issues </w:t>
+            </w:r>
+            <w:r>
+              <w:rPr>
+                <w:rFonts w:ascii="Calibri" w:hAnsi="Calibri" w:cs="Tahoma"/>
+                <w:b/>
+                <w:sz w:val="20"/>
+                <w:szCs w:val="20"/>
+              </w:rPr>
+              <w:t>in</w:t>
+            </w:r>
+            <w:r>
+              <w:rPr>
+                <w:rFonts w:ascii="Calibri" w:hAnsi="Calibri" w:cs="Tahoma"/>
+                <w:b/>
+                <w:sz w:val="20"/>
+                <w:szCs w:val="20"/>
+              </w:rPr>
+              <w:t xml:space="preserve"> </w:t>
+            </w:r>
+            <w:r>
+              <w:rPr>
+                <w:rFonts w:ascii="Calibri" w:hAnsi="Calibri" w:cs="Tahoma"/>
+                <w:b/>
+                <w:sz w:val="20"/>
+                <w:szCs w:val="20"/>
+              </w:rPr>
+              <w:t>Adobe products</w:t>
             </w:r>
             <w:r>
               <w:rPr>
@@ -4938,23 +5104,23 @@
                 <w:sz w:val="20"/>
                 <w:szCs w:val="20"/>
               </w:rPr>
-              <w:t>Developed and deployed</w:t>
-            </w:r>
-            <w:r>
-              <w:rPr>
-                <w:rFonts w:ascii="Calibri" w:hAnsi="Calibri" w:cs="Tahoma"/>
-                <w:sz w:val="20"/>
-                <w:szCs w:val="20"/>
-              </w:rPr>
-              <w:t xml:space="preserve"> a Bugbot using Perl for </w:t>
-            </w:r>
-            <w:r>
-              <w:rPr>
-                <w:rFonts w:ascii="Calibri" w:hAnsi="Calibri" w:cs="Tahoma"/>
-                <w:sz w:val="20"/>
-                <w:szCs w:val="20"/>
-              </w:rPr>
-              <w:t>detecting</w:t>
+              <w:t xml:space="preserve">Developed </w:t>
+            </w:r>
+            <w:r>
+              <w:rPr>
+                <w:rFonts w:ascii="Calibri" w:hAnsi="Calibri" w:cs="Tahoma"/>
+                <w:sz w:val="20"/>
+                <w:szCs w:val="20"/>
+              </w:rPr>
+              <w:t xml:space="preserve">a Bugbot using Perl for </w:t>
+            </w:r>
+            <w:r>
+              <w:rPr>
+                <w:rFonts w:ascii="Calibri" w:hAnsi="Calibri" w:cs="Tahoma"/>
+                <w:sz w:val="20"/>
+                <w:szCs w:val="20"/>
+              </w:rPr>
+              <w:t>listing</w:t>
             </w:r>
             <w:r>
               <w:rPr>
@@ -4970,7 +5136,23 @@
                 <w:sz w:val="20"/>
                 <w:szCs w:val="20"/>
               </w:rPr>
-              <w:t>llocated bugs for a particular project and reporting to management</w:t>
+              <w:t xml:space="preserve">llocated bugs </w:t>
+            </w:r>
+            <w:r>
+              <w:rPr>
+                <w:rFonts w:ascii="Calibri" w:hAnsi="Calibri" w:cs="Tahoma"/>
+                <w:sz w:val="20"/>
+                <w:szCs w:val="20"/>
+              </w:rPr>
+              <w:t xml:space="preserve">weekly </w:t>
+            </w:r>
+            <w:r>
+              <w:rPr>
+                <w:rFonts w:ascii="Calibri" w:hAnsi="Calibri" w:cs="Tahoma"/>
+                <w:sz w:val="20"/>
+                <w:szCs w:val="20"/>
+              </w:rPr>
+              <w:t>and reporting to management</w:t>
             </w:r>
             <w:r>
               <w:rPr>
@@ -4986,9 +5168,12 @@
     </w:tbl>
     <w:p/>
     <w:sectPr>
-      <w:headerReference w:type="even" r:id="rId13"/>
-      <w:headerReference w:type="default" r:id="rId14"/>
-      <w:headerReference w:type="first" r:id="rId15"/>
+      <w:headerReference w:type="even" r:id="rId12"/>
+      <w:headerReference w:type="default" r:id="rId13"/>
+      <w:footerReference w:type="even" r:id="rId14"/>
+      <w:footerReference w:type="default" r:id="rId15"/>
+      <w:headerReference w:type="first" r:id="rId16"/>
+      <w:footerReference w:type="first" r:id="rId17"/>
       <w:pgSz w:w="12240" w:h="15840"/>
       <w:pgMar w:top="720" w:right="630" w:bottom="900" w:left="1440" w:header="720" w:footer="720" w:gutter="0"/>
       <w:cols w:space="720"/>
@@ -5021,6 +5206,36 @@
     </w:p>
   </w:endnote>
 </w:endnotes>
+</file>
+
+<file path=word/footer1.xml><?xml version="1.0" encoding="utf-8"?>
+<w:ftr xmlns:wpc="http://schemas.microsoft.com/office/word/2010/wordprocessingCanvas" xmlns:cx="http://schemas.microsoft.com/office/drawing/2014/chartex" xmlns:cx1="http://schemas.microsoft.com/office/drawing/2015/9/8/chartex" xmlns:cx2="http://schemas.microsoft.com/office/drawing/2015/10/21/chartex" xmlns:cx3="http://schemas.microsoft.com/office/drawing/2016/5/9/chartex" xmlns:cx4="http://schemas.microsoft.com/office/drawing/2016/5/10/chartex" xmlns:cx5="http://schemas.microsoft.com/office/drawing/2016/5/11/chartex" xmlns:cx6="http://schemas.microsoft.com/office/drawing/2016/5/12/chartex" xmlns:cx7="http://schemas.microsoft.com/office/drawing/2016/5/13/chartex" xmlns:cx8="http://schemas.microsoft.com/office/drawing/2016/5/14/chartex" xmlns:mc="http://schemas.openxmlformats.org/markup-compatibility/2006" xmlns:aink="http://schemas.microsoft.com/office/drawing/2016/ink" xmlns:am3d="http://schemas.microsoft.com/office/drawing/2017/model3d" xmlns:o="urn:schemas-microsoft-com:office:office" xmlns:r="http://schemas.openxmlformats.org/officeDocument/2006/relationships" xmlns:m="http://schemas.openxmlformats.org/officeDocument/2006/math" xmlns:v="urn:schemas-microsoft-com:vml" xmlns:wp14="http://schemas.microsoft.com/office/word/2010/wordprocessingDrawing" xmlns:wp="http://schemas.openxmlformats.org/drawingml/2006/wordprocessingDrawing" xmlns:w10="urn:schemas-microsoft-com:office:word" xmlns:w="http://schemas.openxmlformats.org/wordprocessingml/2006/main" xmlns:w14="http://schemas.microsoft.com/office/word/2010/wordml" xmlns:w15="http://schemas.microsoft.com/office/word/2012/wordml" xmlns:w16cid="http://schemas.microsoft.com/office/word/2016/wordml/cid" xmlns:w16se="http://schemas.microsoft.com/office/word/2015/wordml/symex" xmlns:wpg="http://schemas.microsoft.com/office/word/2010/wordprocessingGroup" xmlns:wpi="http://schemas.microsoft.com/office/word/2010/wordprocessingInk" xmlns:wne="http://schemas.microsoft.com/office/word/2006/wordml" xmlns:wps="http://schemas.microsoft.com/office/word/2010/wordprocessingShape" mc:Ignorable="w14 w15 w16se w16cid wp14">
+  <w:p>
+    <w:pPr>
+      <w:pStyle w:val="Footer"/>
+    </w:pPr>
+  </w:p>
+</w:ftr>
+</file>
+
+<file path=word/footer2.xml><?xml version="1.0" encoding="utf-8"?>
+<w:ftr xmlns:wpc="http://schemas.microsoft.com/office/word/2010/wordprocessingCanvas" xmlns:cx="http://schemas.microsoft.com/office/drawing/2014/chartex" xmlns:cx1="http://schemas.microsoft.com/office/drawing/2015/9/8/chartex" xmlns:cx2="http://schemas.microsoft.com/office/drawing/2015/10/21/chartex" xmlns:cx3="http://schemas.microsoft.com/office/drawing/2016/5/9/chartex" xmlns:cx4="http://schemas.microsoft.com/office/drawing/2016/5/10/chartex" xmlns:cx5="http://schemas.microsoft.com/office/drawing/2016/5/11/chartex" xmlns:cx6="http://schemas.microsoft.com/office/drawing/2016/5/12/chartex" xmlns:cx7="http://schemas.microsoft.com/office/drawing/2016/5/13/chartex" xmlns:cx8="http://schemas.microsoft.com/office/drawing/2016/5/14/chartex" xmlns:mc="http://schemas.openxmlformats.org/markup-compatibility/2006" xmlns:aink="http://schemas.microsoft.com/office/drawing/2016/ink" xmlns:am3d="http://schemas.microsoft.com/office/drawing/2017/model3d" xmlns:o="urn:schemas-microsoft-com:office:office" xmlns:r="http://schemas.openxmlformats.org/officeDocument/2006/relationships" xmlns:m="http://schemas.openxmlformats.org/officeDocument/2006/math" xmlns:v="urn:schemas-microsoft-com:vml" xmlns:wp14="http://schemas.microsoft.com/office/word/2010/wordprocessingDrawing" xmlns:wp="http://schemas.openxmlformats.org/drawingml/2006/wordprocessingDrawing" xmlns:w10="urn:schemas-microsoft-com:office:word" xmlns:w="http://schemas.openxmlformats.org/wordprocessingml/2006/main" xmlns:w14="http://schemas.microsoft.com/office/word/2010/wordml" xmlns:w15="http://schemas.microsoft.com/office/word/2012/wordml" xmlns:w16cid="http://schemas.microsoft.com/office/word/2016/wordml/cid" xmlns:w16se="http://schemas.microsoft.com/office/word/2015/wordml/symex" xmlns:wpg="http://schemas.microsoft.com/office/word/2010/wordprocessingGroup" xmlns:wpi="http://schemas.microsoft.com/office/word/2010/wordprocessingInk" xmlns:wne="http://schemas.microsoft.com/office/word/2006/wordml" xmlns:wps="http://schemas.microsoft.com/office/word/2010/wordprocessingShape" mc:Ignorable="w14 w15 w16se w16cid wp14">
+  <w:p>
+    <w:pPr>
+      <w:pStyle w:val="Footer"/>
+    </w:pPr>
+  </w:p>
+</w:ftr>
+</file>
+
+<file path=word/footer3.xml><?xml version="1.0" encoding="utf-8"?>
+<w:ftr xmlns:wpc="http://schemas.microsoft.com/office/word/2010/wordprocessingCanvas" xmlns:cx="http://schemas.microsoft.com/office/drawing/2014/chartex" xmlns:cx1="http://schemas.microsoft.com/office/drawing/2015/9/8/chartex" xmlns:cx2="http://schemas.microsoft.com/office/drawing/2015/10/21/chartex" xmlns:cx3="http://schemas.microsoft.com/office/drawing/2016/5/9/chartex" xmlns:cx4="http://schemas.microsoft.com/office/drawing/2016/5/10/chartex" xmlns:cx5="http://schemas.microsoft.com/office/drawing/2016/5/11/chartex" xmlns:cx6="http://schemas.microsoft.com/office/drawing/2016/5/12/chartex" xmlns:cx7="http://schemas.microsoft.com/office/drawing/2016/5/13/chartex" xmlns:cx8="http://schemas.microsoft.com/office/drawing/2016/5/14/chartex" xmlns:mc="http://schemas.openxmlformats.org/markup-compatibility/2006" xmlns:aink="http://schemas.microsoft.com/office/drawing/2016/ink" xmlns:am3d="http://schemas.microsoft.com/office/drawing/2017/model3d" xmlns:o="urn:schemas-microsoft-com:office:office" xmlns:r="http://schemas.openxmlformats.org/officeDocument/2006/relationships" xmlns:m="http://schemas.openxmlformats.org/officeDocument/2006/math" xmlns:v="urn:schemas-microsoft-com:vml" xmlns:wp14="http://schemas.microsoft.com/office/word/2010/wordprocessingDrawing" xmlns:wp="http://schemas.openxmlformats.org/drawingml/2006/wordprocessingDrawing" xmlns:w10="urn:schemas-microsoft-com:office:word" xmlns:w="http://schemas.openxmlformats.org/wordprocessingml/2006/main" xmlns:w14="http://schemas.microsoft.com/office/word/2010/wordml" xmlns:w15="http://schemas.microsoft.com/office/word/2012/wordml" xmlns:w16cid="http://schemas.microsoft.com/office/word/2016/wordml/cid" xmlns:w16se="http://schemas.microsoft.com/office/word/2015/wordml/symex" xmlns:wpg="http://schemas.microsoft.com/office/word/2010/wordprocessingGroup" xmlns:wpi="http://schemas.microsoft.com/office/word/2010/wordprocessingInk" xmlns:wne="http://schemas.microsoft.com/office/word/2006/wordml" xmlns:wps="http://schemas.microsoft.com/office/word/2010/wordprocessingShape" mc:Ignorable="w14 w15 w16se w16cid wp14">
+  <w:p>
+    <w:pPr>
+      <w:pStyle w:val="Footer"/>
+    </w:pPr>
+  </w:p>
+</w:ftr>
 </file>
 
 <file path=word/footnotes.xml><?xml version="1.0" encoding="utf-8"?>
@@ -5101,21 +5316,21 @@
         <v:path o:extrusionok="f" gradientshapeok="t" o:connecttype="rect"/>
         <o:lock v:ext="edit" aspectratio="t"/>
       </v:shapetype>
-      <v:shape id="_x0000_i1370" type="#_x0000_t75" style="width:8.55pt;height:8.55pt" o:bullet="t">
+      <v:shape id="_x0000_i1490" type="#_x0000_t75" style="width:8.55pt;height:8.55pt" o:bullet="t">
         <v:imagedata r:id="rId1" o:title="bullet"/>
       </v:shape>
     </w:pict>
   </w:numPicBullet>
   <w:numPicBullet w:numPicBulletId="1">
     <w:pict>
-      <v:shape id="_x0000_i1371" type="#_x0000_t75" style="width:11.4pt;height:11.4pt;visibility:visible;mso-wrap-style:square" o:bullet="t">
+      <v:shape id="_x0000_i1491" type="#_x0000_t75" style="width:11.4pt;height:11.4pt;visibility:visible;mso-wrap-style:square" o:bullet="t">
         <v:imagedata r:id="rId2" o:title=""/>
       </v:shape>
     </w:pict>
   </w:numPicBullet>
   <w:numPicBullet w:numPicBulletId="2">
     <w:pict>
-      <v:shape id="_x0000_i1372" type="#_x0000_t75" style="width:15.7pt;height:15.7pt;visibility:visible;mso-wrap-style:square" o:bullet="t">
+      <v:shape id="_x0000_i1492" type="#_x0000_t75" style="width:15.7pt;height:15.7pt;visibility:visible;mso-wrap-style:square" o:bullet="t">
         <v:imagedata r:id="rId3" o:title=""/>
       </v:shape>
     </w:pict>
@@ -8430,6 +8645,41 @@
     <w:unhideWhenUsed/>
     <w:rsid w:val="00244C5C"/>
   </w:style>
+  <w:style w:type="character" w:styleId="Hyperlink">
+    <w:name w:val="Hyperlink"/>
+    <w:basedOn w:val="DefaultParagraphFont"/>
+    <w:uiPriority w:val="99"/>
+    <w:unhideWhenUsed/>
+    <w:rsid w:val="00B51B01"/>
+    <w:rPr>
+      <w:color w:val="0000FF" w:themeColor="hyperlink"/>
+      <w:u w:val="single"/>
+    </w:rPr>
+  </w:style>
+  <w:style w:type="character" w:styleId="UnresolvedMention">
+    <w:name w:val="Unresolved Mention"/>
+    <w:basedOn w:val="DefaultParagraphFont"/>
+    <w:uiPriority w:val="99"/>
+    <w:semiHidden/>
+    <w:unhideWhenUsed/>
+    <w:rsid w:val="00B51B01"/>
+    <w:rPr>
+      <w:color w:val="605E5C"/>
+      <w:shd w:val="clear" w:color="auto" w:fill="E1DFDD"/>
+    </w:rPr>
+  </w:style>
+  <w:style w:type="character" w:styleId="FollowedHyperlink">
+    <w:name w:val="FollowedHyperlink"/>
+    <w:basedOn w:val="DefaultParagraphFont"/>
+    <w:uiPriority w:val="99"/>
+    <w:semiHidden/>
+    <w:unhideWhenUsed/>
+    <w:rsid w:val="00B51B01"/>
+    <w:rPr>
+      <w:color w:val="800080" w:themeColor="followedHyperlink"/>
+      <w:u w:val="single"/>
+    </w:rPr>
+  </w:style>
 </w:styles>
 </file>
 
@@ -8723,7 +8973,7 @@
 </file>
 
 <file path=customXml/itemProps1.xml><?xml version="1.0" encoding="utf-8"?>
-<ds:datastoreItem xmlns:ds="http://schemas.openxmlformats.org/officeDocument/2006/customXml" ds:itemID="{23DB2541-9C3E-2244-9A6D-BBBEF20EE5CA}">
+<ds:datastoreItem xmlns:ds="http://schemas.openxmlformats.org/officeDocument/2006/customXml" ds:itemID="{74F8D269-6CC1-F540-84C3-9B4C57E036CC}">
   <ds:schemaRefs>
     <ds:schemaRef ds:uri="http://schemas.openxmlformats.org/officeDocument/2006/bibliography"/>
   </ds:schemaRefs>

</xml_diff>